<commit_message>
Change made to pageNav + adding contact page info
</commit_message>
<xml_diff>
--- a/Content/Steffen Østli - Info.docx
+++ b/Content/Steffen Østli - Info.docx
@@ -150,17 +150,7 @@
           <w:b/>
           <w:shd w:val="clear" w:color="auto" w:fill="FFFFFF"/>
         </w:rPr>
-        <w:t>Selected Awa</w:t>
-      </w:r>
-      <w:bookmarkStart w:id="0" w:name="_GoBack"/>
-      <w:bookmarkEnd w:id="0"/>
-      <w:r>
-        <w:rPr>
-          <w:rFonts w:ascii="Raleway" w:eastAsia="Times New Roman" w:hAnsi="Raleway" w:cs="Open Sans"/>
-          <w:b/>
-          <w:shd w:val="clear" w:color="auto" w:fill="FFFFFF"/>
-        </w:rPr>
-        <w:t>rds</w:t>
+        <w:t>Selected Awards</w:t>
       </w:r>
       <w:r>
         <w:rPr>
@@ -474,6 +464,142 @@
     <w:p/>
     <w:p>
       <w:pPr>
+        <w:jc w:val="center"/>
+        <w:rPr>
+          <w:rFonts w:ascii="Raleway" w:eastAsia="Times New Roman" w:hAnsi="Raleway" w:cs="Times New Roman"/>
+          <w:color w:val="222222"/>
+        </w:rPr>
+      </w:pPr>
+      <w:r>
+        <w:rPr>
+          <w:rFonts w:ascii="Raleway" w:eastAsia="Times New Roman" w:hAnsi="Raleway" w:cs="Times New Roman"/>
+          <w:color w:val="222222"/>
+        </w:rPr>
+        <w:t>Ø</w:t>
+      </w:r>
+      <w:r>
+        <w:rPr>
+          <w:rFonts w:ascii="Raleway" w:eastAsia="Times New Roman" w:hAnsi="Raleway" w:cs="Times New Roman"/>
+          <w:color w:val="222222"/>
+        </w:rPr>
+        <w:t xml:space="preserve">verhagen </w:t>
+      </w:r>
+      <w:r>
+        <w:rPr>
+          <w:rFonts w:ascii="Raleway" w:eastAsia="Times New Roman" w:hAnsi="Raleway" w:cs="Times New Roman"/>
+          <w:color w:val="222222"/>
+        </w:rPr>
+        <w:t>158</w:t>
+      </w:r>
+    </w:p>
+    <w:p>
+      <w:pPr>
+        <w:jc w:val="center"/>
+        <w:rPr>
+          <w:rFonts w:ascii="Raleway" w:eastAsia="Times New Roman" w:hAnsi="Raleway" w:cs="Times New Roman"/>
+          <w:color w:val="222222"/>
+        </w:rPr>
+      </w:pPr>
+      <w:r>
+        <w:rPr>
+          <w:rFonts w:ascii="Raleway" w:eastAsia="Times New Roman" w:hAnsi="Raleway" w:cs="Times New Roman"/>
+          <w:color w:val="222222"/>
+        </w:rPr>
+        <w:t>Kolbu</w:t>
+      </w:r>
+    </w:p>
+    <w:p>
+      <w:pPr>
+        <w:jc w:val="center"/>
+        <w:rPr>
+          <w:rFonts w:ascii="Raleway" w:eastAsia="Times New Roman" w:hAnsi="Raleway" w:cs="Times New Roman"/>
+          <w:color w:val="222222"/>
+        </w:rPr>
+      </w:pPr>
+      <w:r>
+        <w:rPr>
+          <w:rFonts w:ascii="Raleway" w:eastAsia="Times New Roman" w:hAnsi="Raleway" w:cs="Times New Roman"/>
+          <w:color w:val="222222"/>
+        </w:rPr>
+        <w:t>Norway</w:t>
+      </w:r>
+    </w:p>
+    <w:p>
+      <w:pPr>
+        <w:jc w:val="center"/>
+        <w:rPr>
+          <w:rFonts w:ascii="Raleway" w:eastAsia="Times New Roman" w:hAnsi="Raleway" w:cs="Times New Roman"/>
+          <w:color w:val="222222"/>
+        </w:rPr>
+      </w:pPr>
+      <w:r>
+        <w:rPr>
+          <w:rFonts w:ascii="Raleway" w:eastAsia="Times New Roman" w:hAnsi="Raleway" w:cs="Times New Roman"/>
+          <w:color w:val="222222"/>
+        </w:rPr>
+        <w:t>2847</w:t>
+      </w:r>
+    </w:p>
+    <w:p>
+      <w:pPr>
+        <w:jc w:val="center"/>
+        <w:rPr>
+          <w:rFonts w:ascii="Raleway" w:eastAsia="Times New Roman" w:hAnsi="Raleway" w:cs="Times New Roman"/>
+          <w:color w:val="0000FF"/>
+          <w:u w:val="single"/>
+        </w:rPr>
+      </w:pPr>
+      <w:hyperlink r:id="rId4" w:history="1">
+        <w:r>
+          <w:rPr>
+            <w:rFonts w:ascii="Raleway" w:eastAsia="Times New Roman" w:hAnsi="Raleway" w:cs="Times New Roman"/>
+            <w:color w:val="0000FF"/>
+            <w:u w:val="single"/>
+          </w:rPr>
+          <w:t>steffen@østli.com</w:t>
+        </w:r>
+      </w:hyperlink>
+    </w:p>
+    <w:bookmarkStart w:id="0" w:name="_GoBack"/>
+    <w:p>
+      <w:pPr>
+        <w:jc w:val="center"/>
+        <w:rPr>
+          <w:rFonts w:ascii="Raleway" w:eastAsia="Times New Roman" w:hAnsi="Raleway" w:cs="Times New Roman"/>
+          <w:color w:val="0000FF"/>
+          <w:u w:val="single"/>
+        </w:rPr>
+      </w:pPr>
+      <w:r>
+        <w:fldChar w:fldCharType="begin"/>
+      </w:r>
+      <w:r>
+        <w:instrText xml:space="preserve"> HYPERLINK "tel:%20004748354744" </w:instrText>
+      </w:r>
+      <w:r>
+        <w:fldChar w:fldCharType="separate"/>
+      </w:r>
+      <w:r>
+        <w:rPr>
+          <w:rFonts w:ascii="Raleway" w:eastAsia="Times New Roman" w:hAnsi="Raleway" w:cs="Times New Roman"/>
+          <w:color w:val="0000FF"/>
+          <w:u w:val="single"/>
+        </w:rPr>
+        <w:t>+47 483 547 44</w:t>
+      </w:r>
+      <w:r>
+        <w:rPr>
+          <w:rFonts w:ascii="Raleway" w:eastAsia="Times New Roman" w:hAnsi="Raleway" w:cs="Times New Roman"/>
+          <w:color w:val="0000FF"/>
+          <w:u w:val="single"/>
+        </w:rPr>
+        <w:fldChar w:fldCharType="end"/>
+      </w:r>
+    </w:p>
+    <w:bookmarkEnd w:id="0"/>
+    <w:p/>
+    <w:p>
+      <w:pPr>
         <w:pStyle w:val="NormalWeb"/>
         <w:jc w:val="center"/>
         <w:rPr>
@@ -488,7 +614,7 @@
         </w:rPr>
         <w:t>For information about prints, licensing, collaborations or anything else, click </w:t>
       </w:r>
-      <w:hyperlink r:id="rId4" w:history="1">
+      <w:hyperlink r:id="rId5" w:history="1">
         <w:r>
           <w:rPr>
             <w:rStyle w:val="Hyperlink"/>
@@ -529,7 +655,7 @@
           <w:rFonts w:ascii="Raleway" w:eastAsia="Times New Roman" w:hAnsi="Raleway" w:cs="Times New Roman"/>
         </w:rPr>
       </w:pPr>
-      <w:hyperlink r:id="rId5" w:history="1">
+      <w:hyperlink r:id="rId6" w:history="1">
         <w:r>
           <w:rPr>
             <w:rFonts w:ascii="Raleway" w:eastAsia="Times New Roman" w:hAnsi="Raleway" w:cs="Times New Roman"/>
@@ -555,7 +681,7 @@
           <w:rFonts w:ascii="Raleway" w:eastAsia="Times New Roman" w:hAnsi="Raleway" w:cs="Times New Roman"/>
         </w:rPr>
       </w:pPr>
-      <w:hyperlink r:id="rId6" w:history="1">
+      <w:hyperlink r:id="rId7" w:history="1">
         <w:r>
           <w:rPr>
             <w:rFonts w:ascii="Raleway" w:eastAsia="Times New Roman" w:hAnsi="Raleway" w:cs="Times New Roman"/>
@@ -569,7 +695,7 @@
     <w:p/>
     <w:sectPr>
       <w:pgSz w:w="11900" w:h="16840"/>
-      <w:pgMar w:top="1440" w:right="1440" w:bottom="1440" w:left="1440" w:header="708" w:footer="708" w:gutter="0"/>
+      <w:pgMar w:top="922" w:right="1440" w:bottom="1440" w:left="1440" w:header="708" w:footer="708" w:gutter="0"/>
       <w:cols w:space="708"/>
       <w:docGrid w:linePitch="360"/>
     </w:sectPr>

</xml_diff>